<commit_message>
openid removal dev file, more docs
</commit_message>
<xml_diff>
--- a/Documentation/Updates - API Supervisors.docx
+++ b/Documentation/Updates - API Supervisors.docx
@@ -69,7 +69,6 @@
           <w:lang w:val="en-GB"/>
         </w:rPr>
       </w:pPr>
-      <w:proofErr w:type="spellStart"/>
       <w:r>
         <w:rPr>
           <w:u w:val="single"/>
@@ -89,149 +88,41 @@
           <w:u w:val="single"/>
           <w:lang w:val="en-GB"/>
         </w:rPr>
-        <w:t>.php</w:t>
-      </w:r>
-      <w:proofErr w:type="spellEnd"/>
+        <w:t>.php API file</w:t>
+      </w:r>
       <w:r>
         <w:rPr>
           <w:u w:val="single"/>
           <w:lang w:val="en-GB"/>
         </w:rPr>
-        <w:t xml:space="preserve"> API file</w:t>
+        <w:t xml:space="preserve"> has been drastically changed:</w:t>
       </w:r>
       <w:r>
         <w:rPr>
           <w:u w:val="single"/>
           <w:lang w:val="en-GB"/>
         </w:rPr>
-        <w:t xml:space="preserve"> has been drastically changed:</w:t>
-      </w:r>
-      <w:r>
-        <w:rPr>
-          <w:u w:val="single"/>
-          <w:lang w:val="en-GB"/>
-        </w:rPr>
         <w:br/>
       </w:r>
       <w:r>
         <w:rPr>
           <w:lang w:val="en-GB"/>
         </w:rPr>
-        <w:t xml:space="preserve">Added the JSON objects into $persons __construct – </w:t>
-      </w:r>
-      <w:proofErr w:type="spellStart"/>
-      <w:r>
-        <w:rPr>
-          <w:lang w:val="en-GB"/>
-        </w:rPr>
-        <w:t>totaraassessorgroup</w:t>
-      </w:r>
-      <w:proofErr w:type="spellEnd"/>
-      <w:r>
-        <w:rPr>
-          <w:lang w:val="en-GB"/>
-        </w:rPr>
-        <w:t xml:space="preserve"> and </w:t>
-      </w:r>
-      <w:proofErr w:type="spellStart"/>
-      <w:r>
-        <w:rPr>
-          <w:lang w:val="en-GB"/>
-        </w:rPr>
-        <w:t>trainingsupervisorid</w:t>
-      </w:r>
-      <w:proofErr w:type="spellEnd"/>
+        <w:t>Added the JSON objects into $persons __construct – totaraassessorgroup and trainingsupervisorid</w:t>
+      </w:r>
       <w:r>
         <w:rPr>
           <w:lang w:val="en-GB"/>
         </w:rPr>
         <w:br/>
-        <w:t xml:space="preserve">Added all profile fields into </w:t>
-      </w:r>
-      <w:proofErr w:type="spellStart"/>
-      <w:r>
-        <w:rPr>
-          <w:lang w:val="en-GB"/>
-        </w:rPr>
-        <w:t>update_person</w:t>
-      </w:r>
-      <w:proofErr w:type="spellEnd"/>
-      <w:r>
-        <w:rPr>
-          <w:lang w:val="en-GB"/>
-        </w:rPr>
-        <w:t xml:space="preserve"> but later moved to </w:t>
-      </w:r>
-      <w:proofErr w:type="spellStart"/>
-      <w:r>
-        <w:rPr>
-          <w:lang w:val="en-GB"/>
-        </w:rPr>
-        <w:t>it’s</w:t>
-      </w:r>
-      <w:proofErr w:type="spellEnd"/>
-      <w:r>
-        <w:rPr>
-          <w:lang w:val="en-GB"/>
-        </w:rPr>
-        <w:t xml:space="preserve"> own function </w:t>
-      </w:r>
-      <w:proofErr w:type="spellStart"/>
-      <w:r>
-        <w:rPr>
-          <w:lang w:val="en-GB"/>
-        </w:rPr>
-        <w:t>update_profile_fields</w:t>
-      </w:r>
-      <w:proofErr w:type="spellEnd"/>
+        <w:t>Added all profile fields into update_person but later moved to it’s own function update_profile_fields</w:t>
+      </w:r>
       <w:r>
         <w:rPr>
           <w:lang w:val="en-GB"/>
         </w:rPr>
         <w:br/>
-        <w:t xml:space="preserve">Added a </w:t>
-      </w:r>
-      <w:proofErr w:type="spellStart"/>
-      <w:r>
-        <w:rPr>
-          <w:lang w:val="en-GB"/>
-        </w:rPr>
-        <w:t>seperate</w:t>
-      </w:r>
-      <w:proofErr w:type="spellEnd"/>
-      <w:r>
-        <w:rPr>
-          <w:lang w:val="en-GB"/>
-        </w:rPr>
-        <w:t xml:space="preserve"> function call for all $</w:t>
-      </w:r>
-      <w:proofErr w:type="spellStart"/>
-      <w:r>
-        <w:rPr>
-          <w:lang w:val="en-GB"/>
-        </w:rPr>
-        <w:t>userexistsby</w:t>
-      </w:r>
-      <w:proofErr w:type="spellEnd"/>
-      <w:r>
-        <w:rPr>
-          <w:lang w:val="en-GB"/>
-        </w:rPr>
-        <w:t xml:space="preserve">… after the </w:t>
-      </w:r>
-      <w:proofErr w:type="spellStart"/>
-      <w:r>
-        <w:rPr>
-          <w:lang w:val="en-GB"/>
-        </w:rPr>
-        <w:t>update_person</w:t>
-      </w:r>
-      <w:proofErr w:type="spellEnd"/>
-      <w:r>
-        <w:rPr>
-          <w:lang w:val="en-GB"/>
-        </w:rPr>
-        <w:t xml:space="preserve"> call</w:t>
+        <w:t>Added a seperate function call for all $userexistsby… after the update_person call</w:t>
       </w:r>
       <w:r>
         <w:rPr>
@@ -313,42 +204,14 @@
         <w:rPr>
           <w:lang w:val="en-GB"/>
         </w:rPr>
-        <w:t xml:space="preserve">Copy in the </w:t>
-      </w:r>
-      <w:proofErr w:type="spellStart"/>
-      <w:r>
-        <w:rPr>
-          <w:lang w:val="en-GB"/>
-        </w:rPr>
-        <w:t>update_profile_fields</w:t>
-      </w:r>
-      <w:proofErr w:type="spellEnd"/>
-      <w:r>
-        <w:rPr>
-          <w:lang w:val="en-GB"/>
-        </w:rPr>
-        <w:t xml:space="preserve"> function</w:t>
+        <w:t>Copy in the update_profile_fields function</w:t>
       </w:r>
       <w:r>
         <w:rPr>
           <w:lang w:val="en-GB"/>
         </w:rPr>
         <w:br/>
-        <w:t xml:space="preserve">Add in the additional function calls after the </w:t>
-      </w:r>
-      <w:proofErr w:type="spellStart"/>
-      <w:r>
-        <w:rPr>
-          <w:lang w:val="en-GB"/>
-        </w:rPr>
-        <w:t>update_person</w:t>
-      </w:r>
-      <w:proofErr w:type="spellEnd"/>
-      <w:r>
-        <w:rPr>
-          <w:lang w:val="en-GB"/>
-        </w:rPr>
-        <w:t xml:space="preserve"> calls</w:t>
+        <w:t>Add in the additional function calls after the update_person calls</w:t>
       </w:r>
       <w:r>
         <w:rPr>
@@ -399,144 +262,46 @@
         <w:rPr>
           <w:lang w:val="en-GB"/>
         </w:rPr>
-        <w:t xml:space="preserve">Consider moving the Supervisor/Learner setup into </w:t>
-      </w:r>
-      <w:proofErr w:type="spellStart"/>
-      <w:r>
-        <w:rPr>
-          <w:lang w:val="en-GB"/>
-        </w:rPr>
-        <w:t>supervisors.php</w:t>
-      </w:r>
-      <w:proofErr w:type="spellEnd"/>
-      <w:r>
-        <w:rPr>
-          <w:lang w:val="en-GB"/>
-        </w:rPr>
-        <w:t xml:space="preserve"> or separate </w:t>
-      </w:r>
-      <w:proofErr w:type="spellStart"/>
-      <w:r>
-        <w:rPr>
-          <w:lang w:val="en-GB"/>
-        </w:rPr>
-        <w:t>php</w:t>
-      </w:r>
-      <w:proofErr w:type="spellEnd"/>
-      <w:r>
-        <w:rPr>
-          <w:lang w:val="en-GB"/>
-        </w:rPr>
-        <w:t xml:space="preserve"> file for reducing the </w:t>
-      </w:r>
-      <w:proofErr w:type="spellStart"/>
-      <w:r>
-        <w:rPr>
-          <w:lang w:val="en-GB"/>
-        </w:rPr>
-        <w:t>persons.php</w:t>
-      </w:r>
-      <w:proofErr w:type="spellEnd"/>
-      <w:r>
-        <w:rPr>
-          <w:lang w:val="en-GB"/>
-        </w:rPr>
-        <w:t xml:space="preserve"> load and ease. Future updates that break </w:t>
-      </w:r>
-      <w:proofErr w:type="spellStart"/>
-      <w:r>
-        <w:rPr>
-          <w:lang w:val="en-GB"/>
-        </w:rPr>
-        <w:t>persons.php</w:t>
-      </w:r>
-      <w:proofErr w:type="spellEnd"/>
-      <w:r>
-        <w:rPr>
-          <w:lang w:val="en-GB"/>
-        </w:rPr>
-        <w:t xml:space="preserve"> could affect other functions in the file and create large issues.</w:t>
-      </w:r>
-    </w:p>
-    <w:p>
-      <w:pPr>
-        <w:rPr>
-          <w:lang w:val="en-GB"/>
-        </w:rPr>
-      </w:pPr>
-      <w:r>
-        <w:rPr>
-          <w:lang w:val="en-GB"/>
-        </w:rPr>
-        <w:t xml:space="preserve">Add and test the function for after the </w:t>
-      </w:r>
-      <w:proofErr w:type="spellStart"/>
-      <w:r>
-        <w:rPr>
-          <w:lang w:val="en-GB"/>
-        </w:rPr>
-        <w:t>create_person</w:t>
-      </w:r>
-      <w:proofErr w:type="spellEnd"/>
-      <w:r>
-        <w:rPr>
-          <w:lang w:val="en-GB"/>
-        </w:rPr>
-        <w:t xml:space="preserve"> is called.</w:t>
-      </w:r>
-    </w:p>
-    <w:p>
-      <w:pPr>
-        <w:rPr>
-          <w:lang w:val="en-GB"/>
-        </w:rPr>
-      </w:pPr>
-      <w:r>
-        <w:rPr>
-          <w:lang w:val="en-GB"/>
-        </w:rPr>
-        <w:t xml:space="preserve">Find a way to destroy all </w:t>
-      </w:r>
-      <w:proofErr w:type="spellStart"/>
-      <w:r>
-        <w:rPr>
-          <w:lang w:val="en-GB"/>
-        </w:rPr>
-        <w:t>openid</w:t>
-      </w:r>
-      <w:proofErr w:type="spellEnd"/>
-      <w:r>
-        <w:rPr>
-          <w:lang w:val="en-GB"/>
-        </w:rPr>
-        <w:t xml:space="preserve"> (not connect) calls and conditions in the sync</w:t>
-      </w:r>
-    </w:p>
-    <w:p>
-      <w:pPr>
-        <w:rPr>
-          <w:lang w:val="en-GB"/>
-        </w:rPr>
-      </w:pPr>
-      <w:r>
-        <w:rPr>
-          <w:lang w:val="en-GB"/>
-        </w:rPr>
-        <w:t xml:space="preserve">Add conditions to the beginning of </w:t>
-      </w:r>
-      <w:proofErr w:type="spellStart"/>
-      <w:r>
-        <w:rPr>
-          <w:lang w:val="en-GB"/>
-        </w:rPr>
-        <w:t>profile_field_sync</w:t>
-      </w:r>
-      <w:proofErr w:type="spellEnd"/>
-      <w:r>
-        <w:rPr>
-          <w:lang w:val="en-GB"/>
-        </w:rPr>
-        <w:t xml:space="preserve"> to ensure no object is invalid or will cause errors (or at worst DB corruption).</w:t>
+        <w:t>Consider moving the Supervisor/Learner setup into supervisors.php or separate php file for reducing the persons.php load and ease. Future updates that break persons.php could affect other functions in the file and create large issues.</w:t>
+      </w:r>
+    </w:p>
+    <w:p>
+      <w:pPr>
+        <w:rPr>
+          <w:lang w:val="en-GB"/>
+        </w:rPr>
+      </w:pPr>
+      <w:r>
+        <w:rPr>
+          <w:lang w:val="en-GB"/>
+        </w:rPr>
+        <w:t>Add and test the function for after the create_person is called.</w:t>
+      </w:r>
+    </w:p>
+    <w:p>
+      <w:pPr>
+        <w:rPr>
+          <w:lang w:val="en-GB"/>
+        </w:rPr>
+      </w:pPr>
+      <w:r>
+        <w:rPr>
+          <w:lang w:val="en-GB"/>
+        </w:rPr>
+        <w:t>Find a way to destroy all openid (not connect) calls and conditions in the sync</w:t>
+      </w:r>
+    </w:p>
+    <w:p>
+      <w:pPr>
+        <w:rPr>
+          <w:lang w:val="en-GB"/>
+        </w:rPr>
+      </w:pPr>
+      <w:r>
+        <w:rPr>
+          <w:lang w:val="en-GB"/>
+        </w:rPr>
+        <w:t>Add conditions to the beginning of profile_field_sync to ensure no object is invalid or will cause errors (or at worst DB corruption).</w:t>
       </w:r>
     </w:p>
     <w:p>
@@ -562,21 +327,52 @@
         <w:rPr>
           <w:lang w:val="en-GB"/>
         </w:rPr>
-        <w:t xml:space="preserve">Add a LOT MORE emails to </w:t>
-      </w:r>
-      <w:proofErr w:type="spellStart"/>
-      <w:r>
-        <w:rPr>
-          <w:lang w:val="en-GB"/>
-        </w:rPr>
-        <w:t>elearning</w:t>
-      </w:r>
-      <w:proofErr w:type="spellEnd"/>
-      <w:r>
-        <w:rPr>
-          <w:lang w:val="en-GB"/>
-        </w:rPr>
-        <w:t xml:space="preserve"> for errors with more specifics.</w:t>
+        <w:t>Add a LOT MORE emails to elearning for errors with more specifics.</w:t>
+      </w:r>
+    </w:p>
+    <w:p>
+      <w:pPr>
+        <w:rPr>
+          <w:lang w:val="en-GB"/>
+        </w:rPr>
+      </w:pPr>
+      <w:r>
+        <w:rPr>
+          <w:lang w:val="en-GB"/>
+        </w:rPr>
+        <w:t>Add in a clause for invalid totaraassessorgroup</w:t>
+      </w:r>
+      <w:r>
+        <w:rPr>
+          <w:lang w:val="en-GB"/>
+        </w:rPr>
+        <w:t xml:space="preserve"> – what is the current invalid/empty JSON object?</w:t>
+      </w:r>
+    </w:p>
+    <w:p>
+      <w:pPr>
+        <w:rPr>
+          <w:lang w:val="en-GB"/>
+        </w:rPr>
+      </w:pPr>
+      <w:r>
+        <w:rPr>
+          <w:lang w:val="en-GB"/>
+        </w:rPr>
+        <w:t>Profile fields are not added on user creation, add this in after it does the add_person call or during it (the create_person function does all the validation checks)</w:t>
+      </w:r>
+    </w:p>
+    <w:p>
+      <w:pPr>
+        <w:rPr>
+          <w:lang w:val="en-GB"/>
+        </w:rPr>
+      </w:pPr>
+      <w:r>
+        <w:rPr>
+          <w:lang w:val="en-GB"/>
+        </w:rPr>
+        <w:t>Add in a way to add manual users? – Probably not useful</w:t>
       </w:r>
     </w:p>
     <w:sectPr>

</xml_diff>

<commit_message>
removed supervisor setup, issues with adding users
</commit_message>
<xml_diff>
--- a/Documentation/Updates - API Supervisors.docx
+++ b/Documentation/Updates - API Supervisors.docx
@@ -53,7 +53,21 @@
           <w:lang w:val="en-GB"/>
         </w:rPr>
         <w:br/>
-        <w:t>All profile fields have been added to live with the same fieldid as UAT to allow for directly copying the persons sync.</w:t>
+        <w:t xml:space="preserve">All profile fields have been added to live with the same </w:t>
+      </w:r>
+      <w:proofErr w:type="spellStart"/>
+      <w:r>
+        <w:rPr>
+          <w:lang w:val="en-GB"/>
+        </w:rPr>
+        <w:t>fieldid</w:t>
+      </w:r>
+      <w:proofErr w:type="spellEnd"/>
+      <w:r>
+        <w:rPr>
+          <w:lang w:val="en-GB"/>
+        </w:rPr>
+        <w:t xml:space="preserve"> as UAT to allow for directly copying the persons sync.</w:t>
       </w:r>
       <w:r>
         <w:rPr>
@@ -69,6 +83,7 @@
           <w:lang w:val="en-GB"/>
         </w:rPr>
       </w:pPr>
+      <w:proofErr w:type="spellStart"/>
       <w:r>
         <w:rPr>
           <w:u w:val="single"/>
@@ -88,13 +103,21 @@
           <w:u w:val="single"/>
           <w:lang w:val="en-GB"/>
         </w:rPr>
-        <w:t>.php API file</w:t>
-      </w:r>
+        <w:t>.php</w:t>
+      </w:r>
+      <w:proofErr w:type="spellEnd"/>
       <w:r>
         <w:rPr>
           <w:u w:val="single"/>
           <w:lang w:val="en-GB"/>
         </w:rPr>
+        <w:t xml:space="preserve"> API file</w:t>
+      </w:r>
+      <w:r>
+        <w:rPr>
+          <w:u w:val="single"/>
+          <w:lang w:val="en-GB"/>
+        </w:rPr>
         <w:t xml:space="preserve"> has been drastically changed:</w:t>
       </w:r>
       <w:r>
@@ -108,21 +131,121 @@
         <w:rPr>
           <w:lang w:val="en-GB"/>
         </w:rPr>
-        <w:t>Added the JSON objects into $persons __construct – totaraassessorgroup and trainingsupervisorid</w:t>
-      </w:r>
+        <w:t xml:space="preserve">Added the JSON objects into $persons __construct – </w:t>
+      </w:r>
+      <w:proofErr w:type="spellStart"/>
+      <w:r>
+        <w:rPr>
+          <w:lang w:val="en-GB"/>
+        </w:rPr>
+        <w:t>totaraassessorgroup</w:t>
+      </w:r>
+      <w:proofErr w:type="spellEnd"/>
+      <w:r>
+        <w:rPr>
+          <w:lang w:val="en-GB"/>
+        </w:rPr>
+        <w:t xml:space="preserve"> and </w:t>
+      </w:r>
+      <w:proofErr w:type="spellStart"/>
+      <w:r>
+        <w:rPr>
+          <w:lang w:val="en-GB"/>
+        </w:rPr>
+        <w:t>trainingsupervisorid</w:t>
+      </w:r>
+      <w:proofErr w:type="spellEnd"/>
       <w:r>
         <w:rPr>
           <w:lang w:val="en-GB"/>
         </w:rPr>
         <w:br/>
-        <w:t>Added all profile fields into update_person but later moved to it’s own function update_profile_fields</w:t>
-      </w:r>
+        <w:t xml:space="preserve">Added all profile fields into </w:t>
+      </w:r>
+      <w:proofErr w:type="spellStart"/>
+      <w:r>
+        <w:rPr>
+          <w:lang w:val="en-GB"/>
+        </w:rPr>
+        <w:t>update_person</w:t>
+      </w:r>
+      <w:proofErr w:type="spellEnd"/>
+      <w:r>
+        <w:rPr>
+          <w:lang w:val="en-GB"/>
+        </w:rPr>
+        <w:t xml:space="preserve"> but later moved to </w:t>
+      </w:r>
+      <w:proofErr w:type="spellStart"/>
+      <w:r>
+        <w:rPr>
+          <w:lang w:val="en-GB"/>
+        </w:rPr>
+        <w:t>it’s</w:t>
+      </w:r>
+      <w:proofErr w:type="spellEnd"/>
+      <w:r>
+        <w:rPr>
+          <w:lang w:val="en-GB"/>
+        </w:rPr>
+        <w:t xml:space="preserve"> own function </w:t>
+      </w:r>
+      <w:proofErr w:type="spellStart"/>
+      <w:r>
+        <w:rPr>
+          <w:lang w:val="en-GB"/>
+        </w:rPr>
+        <w:t>update_profile_fields</w:t>
+      </w:r>
+      <w:proofErr w:type="spellEnd"/>
       <w:r>
         <w:rPr>
           <w:lang w:val="en-GB"/>
         </w:rPr>
         <w:br/>
-        <w:t>Added a seperate function call for all $userexistsby… after the update_person call</w:t>
+        <w:t xml:space="preserve">Added a </w:t>
+      </w:r>
+      <w:proofErr w:type="spellStart"/>
+      <w:r>
+        <w:rPr>
+          <w:lang w:val="en-GB"/>
+        </w:rPr>
+        <w:t>seperate</w:t>
+      </w:r>
+      <w:proofErr w:type="spellEnd"/>
+      <w:r>
+        <w:rPr>
+          <w:lang w:val="en-GB"/>
+        </w:rPr>
+        <w:t xml:space="preserve"> function call for all $</w:t>
+      </w:r>
+      <w:proofErr w:type="spellStart"/>
+      <w:r>
+        <w:rPr>
+          <w:lang w:val="en-GB"/>
+        </w:rPr>
+        <w:t>userexistsby</w:t>
+      </w:r>
+      <w:proofErr w:type="spellEnd"/>
+      <w:r>
+        <w:rPr>
+          <w:lang w:val="en-GB"/>
+        </w:rPr>
+        <w:t xml:space="preserve">… after the </w:t>
+      </w:r>
+      <w:proofErr w:type="spellStart"/>
+      <w:r>
+        <w:rPr>
+          <w:lang w:val="en-GB"/>
+        </w:rPr>
+        <w:t>update_person</w:t>
+      </w:r>
+      <w:proofErr w:type="spellEnd"/>
+      <w:r>
+        <w:rPr>
+          <w:lang w:val="en-GB"/>
+        </w:rPr>
+        <w:t xml:space="preserve"> call</w:t>
       </w:r>
       <w:r>
         <w:rPr>
@@ -204,14 +327,42 @@
         <w:rPr>
           <w:lang w:val="en-GB"/>
         </w:rPr>
-        <w:t>Copy in the update_profile_fields function</w:t>
+        <w:t xml:space="preserve">Copy in the </w:t>
+      </w:r>
+      <w:proofErr w:type="spellStart"/>
+      <w:r>
+        <w:rPr>
+          <w:lang w:val="en-GB"/>
+        </w:rPr>
+        <w:t>update_profile_fields</w:t>
+      </w:r>
+      <w:proofErr w:type="spellEnd"/>
+      <w:r>
+        <w:rPr>
+          <w:lang w:val="en-GB"/>
+        </w:rPr>
+        <w:t xml:space="preserve"> function</w:t>
       </w:r>
       <w:r>
         <w:rPr>
           <w:lang w:val="en-GB"/>
         </w:rPr>
         <w:br/>
-        <w:t>Add in the additional function calls after the update_person calls</w:t>
+        <w:t xml:space="preserve">Add in the additional function calls after the </w:t>
+      </w:r>
+      <w:proofErr w:type="spellStart"/>
+      <w:r>
+        <w:rPr>
+          <w:lang w:val="en-GB"/>
+        </w:rPr>
+        <w:t>update_person</w:t>
+      </w:r>
+      <w:proofErr w:type="spellEnd"/>
+      <w:r>
+        <w:rPr>
+          <w:lang w:val="en-GB"/>
+        </w:rPr>
+        <w:t xml:space="preserve"> calls</w:t>
       </w:r>
       <w:r>
         <w:rPr>
@@ -262,7 +413,63 @@
         <w:rPr>
           <w:lang w:val="en-GB"/>
         </w:rPr>
-        <w:t>Consider moving the Supervisor/Learner setup into supervisors.php or separate php file for reducing the persons.php load and ease. Future updates that break persons.php could affect other functions in the file and create large issues.</w:t>
+        <w:t xml:space="preserve">Consider moving the Supervisor/Learner setup into </w:t>
+      </w:r>
+      <w:proofErr w:type="spellStart"/>
+      <w:r>
+        <w:rPr>
+          <w:lang w:val="en-GB"/>
+        </w:rPr>
+        <w:t>supervisors.php</w:t>
+      </w:r>
+      <w:proofErr w:type="spellEnd"/>
+      <w:r>
+        <w:rPr>
+          <w:lang w:val="en-GB"/>
+        </w:rPr>
+        <w:t xml:space="preserve"> or separate </w:t>
+      </w:r>
+      <w:proofErr w:type="spellStart"/>
+      <w:r>
+        <w:rPr>
+          <w:lang w:val="en-GB"/>
+        </w:rPr>
+        <w:t>php</w:t>
+      </w:r>
+      <w:proofErr w:type="spellEnd"/>
+      <w:r>
+        <w:rPr>
+          <w:lang w:val="en-GB"/>
+        </w:rPr>
+        <w:t xml:space="preserve"> file for reducing the </w:t>
+      </w:r>
+      <w:proofErr w:type="spellStart"/>
+      <w:r>
+        <w:rPr>
+          <w:lang w:val="en-GB"/>
+        </w:rPr>
+        <w:t>persons.php</w:t>
+      </w:r>
+      <w:proofErr w:type="spellEnd"/>
+      <w:r>
+        <w:rPr>
+          <w:lang w:val="en-GB"/>
+        </w:rPr>
+        <w:t xml:space="preserve"> load and ease. Future updates that break </w:t>
+      </w:r>
+      <w:proofErr w:type="spellStart"/>
+      <w:r>
+        <w:rPr>
+          <w:lang w:val="en-GB"/>
+        </w:rPr>
+        <w:t>persons.php</w:t>
+      </w:r>
+      <w:proofErr w:type="spellEnd"/>
+      <w:r>
+        <w:rPr>
+          <w:lang w:val="en-GB"/>
+        </w:rPr>
+        <w:t xml:space="preserve"> could affect other functions in the file and create large issues.</w:t>
       </w:r>
     </w:p>
     <w:p>
@@ -275,7 +482,27 @@
         <w:rPr>
           <w:lang w:val="en-GB"/>
         </w:rPr>
-        <w:t>Add and test the function for after the create_person is called.</w:t>
+        <w:t xml:space="preserve">Done - </w:t>
+      </w:r>
+      <w:r>
+        <w:rPr>
+          <w:lang w:val="en-GB"/>
+        </w:rPr>
+        <w:t xml:space="preserve">Add and test the function for after the </w:t>
+      </w:r>
+      <w:proofErr w:type="spellStart"/>
+      <w:r>
+        <w:rPr>
+          <w:lang w:val="en-GB"/>
+        </w:rPr>
+        <w:t>create_person</w:t>
+      </w:r>
+      <w:proofErr w:type="spellEnd"/>
+      <w:r>
+        <w:rPr>
+          <w:lang w:val="en-GB"/>
+        </w:rPr>
+        <w:t xml:space="preserve"> is called.</w:t>
       </w:r>
     </w:p>
     <w:p>
@@ -288,7 +515,27 @@
         <w:rPr>
           <w:lang w:val="en-GB"/>
         </w:rPr>
-        <w:t>Find a way to destroy all openid (not connect) calls and conditions in the sync</w:t>
+        <w:t xml:space="preserve">Done - </w:t>
+      </w:r>
+      <w:r>
+        <w:rPr>
+          <w:lang w:val="en-GB"/>
+        </w:rPr>
+        <w:t xml:space="preserve">Find a way to destroy all </w:t>
+      </w:r>
+      <w:proofErr w:type="spellStart"/>
+      <w:r>
+        <w:rPr>
+          <w:lang w:val="en-GB"/>
+        </w:rPr>
+        <w:t>openid</w:t>
+      </w:r>
+      <w:proofErr w:type="spellEnd"/>
+      <w:r>
+        <w:rPr>
+          <w:lang w:val="en-GB"/>
+        </w:rPr>
+        <w:t xml:space="preserve"> (not connect) calls and conditions in the sync</w:t>
       </w:r>
     </w:p>
     <w:p>
@@ -301,7 +548,21 @@
         <w:rPr>
           <w:lang w:val="en-GB"/>
         </w:rPr>
-        <w:t>Add conditions to the beginning of profile_field_sync to ensure no object is invalid or will cause errors (or at worst DB corruption).</w:t>
+        <w:t xml:space="preserve">Add conditions to the beginning of </w:t>
+      </w:r>
+      <w:proofErr w:type="spellStart"/>
+      <w:r>
+        <w:rPr>
+          <w:lang w:val="en-GB"/>
+        </w:rPr>
+        <w:t>profile_field_sync</w:t>
+      </w:r>
+      <w:proofErr w:type="spellEnd"/>
+      <w:r>
+        <w:rPr>
+          <w:lang w:val="en-GB"/>
+        </w:rPr>
+        <w:t xml:space="preserve"> to ensure no object is invalid or will cause errors (or at worst DB corruption).</w:t>
       </w:r>
     </w:p>
     <w:p>
@@ -314,7 +575,21 @@
         <w:rPr>
           <w:lang w:val="en-GB"/>
         </w:rPr>
-        <w:t>Add a condition at the start of profile fields to get fieldid instead of using a set value, this should prevent any random changes cause by DB refreshing or future updates.</w:t>
+        <w:t xml:space="preserve">Add a condition at the start of profile fields to get </w:t>
+      </w:r>
+      <w:proofErr w:type="spellStart"/>
+      <w:r>
+        <w:rPr>
+          <w:lang w:val="en-GB"/>
+        </w:rPr>
+        <w:t>fieldid</w:t>
+      </w:r>
+      <w:proofErr w:type="spellEnd"/>
+      <w:r>
+        <w:rPr>
+          <w:lang w:val="en-GB"/>
+        </w:rPr>
+        <w:t xml:space="preserve"> instead of using a set value, this should prevent any random changes cause by DB refreshing or future updates.</w:t>
       </w:r>
     </w:p>
     <w:p>
@@ -327,7 +602,27 @@
         <w:rPr>
           <w:lang w:val="en-GB"/>
         </w:rPr>
-        <w:t>Add a LOT MORE emails to elearning for errors with more specifics.</w:t>
+        <w:t xml:space="preserve">Done - </w:t>
+      </w:r>
+      <w:r>
+        <w:rPr>
+          <w:lang w:val="en-GB"/>
+        </w:rPr>
+        <w:t xml:space="preserve">Add a LOT MORE emails to </w:t>
+      </w:r>
+      <w:proofErr w:type="spellStart"/>
+      <w:r>
+        <w:rPr>
+          <w:lang w:val="en-GB"/>
+        </w:rPr>
+        <w:t>elearning</w:t>
+      </w:r>
+      <w:proofErr w:type="spellEnd"/>
+      <w:r>
+        <w:rPr>
+          <w:lang w:val="en-GB"/>
+        </w:rPr>
+        <w:t xml:space="preserve"> for errors with more specifics.</w:t>
       </w:r>
     </w:p>
     <w:p>
@@ -340,40 +635,40 @@
         <w:rPr>
           <w:lang w:val="en-GB"/>
         </w:rPr>
-        <w:t>Add in a clause for invalid totaraassessorgroup</w:t>
-      </w:r>
-      <w:r>
-        <w:rPr>
-          <w:lang w:val="en-GB"/>
-        </w:rPr>
-        <w:t xml:space="preserve"> – what is the current invalid/empty JSON object?</w:t>
-      </w:r>
-    </w:p>
-    <w:p>
-      <w:pPr>
-        <w:rPr>
-          <w:lang w:val="en-GB"/>
-        </w:rPr>
-      </w:pPr>
-      <w:r>
-        <w:rPr>
-          <w:lang w:val="en-GB"/>
-        </w:rPr>
-        <w:t>Profile fields are not added on user creation, add this in after it does the add_person call or during it (the create_person function does all the validation checks)</w:t>
-      </w:r>
-    </w:p>
-    <w:p>
-      <w:pPr>
-        <w:rPr>
-          <w:lang w:val="en-GB"/>
-        </w:rPr>
-      </w:pPr>
-      <w:r>
-        <w:rPr>
-          <w:lang w:val="en-GB"/>
-        </w:rPr>
-        <w:t>Add in a way to add manual users? – Probably not useful</w:t>
-      </w:r>
+        <w:t>Done</w:t>
+      </w:r>
+      <w:r>
+        <w:rPr>
+          <w:lang w:val="en-GB"/>
+        </w:rPr>
+        <w:t xml:space="preserve"> </w:t>
+      </w:r>
+      <w:r>
+        <w:rPr>
+          <w:lang w:val="en-GB"/>
+        </w:rPr>
+        <w:t xml:space="preserve">- </w:t>
+      </w:r>
+      <w:r>
+        <w:rPr>
+          <w:lang w:val="en-GB"/>
+        </w:rPr>
+        <w:t xml:space="preserve">Add in a clause for invalid </w:t>
+      </w:r>
+      <w:proofErr w:type="spellStart"/>
+      <w:r>
+        <w:rPr>
+          <w:lang w:val="en-GB"/>
+        </w:rPr>
+        <w:t>totaraassessorgrou</w:t>
+      </w:r>
+      <w:r>
+        <w:rPr>
+          <w:lang w:val="en-GB"/>
+        </w:rPr>
+        <w:t>p</w:t>
+      </w:r>
+      <w:proofErr w:type="spellEnd"/>
     </w:p>
     <w:sectPr>
       <w:pgSz w:w="11906" w:h="16838"/>

</xml_diff>

<commit_message>
fixed add_person function, fixed bugs
</commit_message>
<xml_diff>
--- a/Documentation/Updates - API Supervisors.docx
+++ b/Documentation/Updates - API Supervisors.docx
@@ -7,6 +7,7 @@
         <w:rPr>
           <w:b/>
           <w:bCs/>
+          <w:u w:val="single"/>
           <w:lang w:val="en-GB"/>
         </w:rPr>
       </w:pPr>
@@ -14,9 +15,10 @@
         <w:rPr>
           <w:b/>
           <w:bCs/>
-          <w:lang w:val="en-GB"/>
-        </w:rPr>
-        <w:t>12/2/23:</w:t>
+          <w:u w:val="single"/>
+          <w:lang w:val="en-GB"/>
+        </w:rPr>
+        <w:t>Changelog:</w:t>
       </w:r>
     </w:p>
     <w:p>
@@ -33,7 +35,23 @@
           <w:bCs/>
           <w:lang w:val="en-GB"/>
         </w:rPr>
-        <w:t>Changelog:</w:t>
+        <w:t>12/</w:t>
+      </w:r>
+      <w:r>
+        <w:rPr>
+          <w:b/>
+          <w:bCs/>
+          <w:lang w:val="en-GB"/>
+        </w:rPr>
+        <w:t>3</w:t>
+      </w:r>
+      <w:r>
+        <w:rPr>
+          <w:b/>
+          <w:bCs/>
+          <w:lang w:val="en-GB"/>
+        </w:rPr>
+        <w:t>/23:</w:t>
       </w:r>
     </w:p>
     <w:p>
@@ -260,6 +278,112 @@
         </w:rPr>
         <w:br/>
         <w:t>Removed some unnecessary $message lines that was just clutter for debugging</w:t>
+      </w:r>
+    </w:p>
+    <w:p>
+      <w:pPr>
+        <w:rPr>
+          <w:b/>
+          <w:bCs/>
+          <w:lang w:val="en-GB"/>
+        </w:rPr>
+      </w:pPr>
+      <w:r>
+        <w:rPr>
+          <w:b/>
+          <w:bCs/>
+          <w:lang w:val="en-GB"/>
+        </w:rPr>
+        <w:t>13/3/23</w:t>
+      </w:r>
+      <w:r>
+        <w:rPr>
+          <w:b/>
+          <w:bCs/>
+          <w:lang w:val="en-GB"/>
+        </w:rPr>
+        <w:t>:</w:t>
+      </w:r>
+    </w:p>
+    <w:p>
+      <w:pPr>
+        <w:rPr>
+          <w:lang w:val="en-GB"/>
+        </w:rPr>
+      </w:pPr>
+      <w:r>
+        <w:rPr>
+          <w:lang w:val="en-GB"/>
+        </w:rPr>
+        <w:t xml:space="preserve">Added a function call for the profile fields in </w:t>
+      </w:r>
+      <w:proofErr w:type="spellStart"/>
+      <w:r>
+        <w:rPr>
+          <w:lang w:val="en-GB"/>
+        </w:rPr>
+        <w:t>add_person</w:t>
+      </w:r>
+      <w:proofErr w:type="spellEnd"/>
+      <w:r>
+        <w:rPr>
+          <w:lang w:val="en-GB"/>
+        </w:rPr>
+        <w:br/>
+      </w:r>
+      <w:r>
+        <w:rPr>
+          <w:lang w:val="en-GB"/>
+        </w:rPr>
+        <w:t xml:space="preserve">Deleted all </w:t>
+      </w:r>
+      <w:proofErr w:type="spellStart"/>
+      <w:r>
+        <w:rPr>
+          <w:lang w:val="en-GB"/>
+        </w:rPr>
+        <w:t>openid</w:t>
+      </w:r>
+      <w:proofErr w:type="spellEnd"/>
+      <w:r>
+        <w:rPr>
+          <w:lang w:val="en-GB"/>
+        </w:rPr>
+        <w:t xml:space="preserve"> (old) calls and conditions</w:t>
+      </w:r>
+      <w:r>
+        <w:rPr>
+          <w:lang w:val="en-GB"/>
+        </w:rPr>
+        <w:br/>
+        <w:t>Added a lot more error checking and console print responses for debugging</w:t>
+      </w:r>
+      <w:r>
+        <w:rPr>
+          <w:lang w:val="en-GB"/>
+        </w:rPr>
+        <w:br/>
+      </w:r>
+      <w:r>
+        <w:rPr>
+          <w:lang w:val="en-GB"/>
+        </w:rPr>
+        <w:t>Set the assessor group to create/change an empty JSON object to not assigned instead of NULL</w:t>
+      </w:r>
+    </w:p>
+    <w:p>
+      <w:pPr>
+        <w:rPr>
+          <w:lang w:val="en-GB"/>
+        </w:rPr>
+      </w:pPr>
+      <w:r>
+        <w:rPr>
+          <w:b/>
+          <w:bCs/>
+          <w:lang w:val="en-GB"/>
+        </w:rPr>
+        <w:t>14/3/23:</w:t>
       </w:r>
     </w:p>
     <w:p>
@@ -272,117 +396,6 @@
     <w:p>
       <w:pPr>
         <w:rPr>
-          <w:b/>
-          <w:bCs/>
-          <w:lang w:val="en-GB"/>
-        </w:rPr>
-      </w:pPr>
-      <w:r>
-        <w:rPr>
-          <w:b/>
-          <w:bCs/>
-          <w:lang w:val="en-GB"/>
-        </w:rPr>
-        <w:t>Required Live changes</w:t>
-      </w:r>
-      <w:r>
-        <w:rPr>
-          <w:b/>
-          <w:bCs/>
-          <w:lang w:val="en-GB"/>
-        </w:rPr>
-        <w:t xml:space="preserve"> – AFTER Stephen has made the changes</w:t>
-      </w:r>
-      <w:r>
-        <w:rPr>
-          <w:b/>
-          <w:bCs/>
-          <w:lang w:val="en-GB"/>
-        </w:rPr>
-        <w:t>:</w:t>
-      </w:r>
-      <w:r>
-        <w:rPr>
-          <w:b/>
-          <w:bCs/>
-          <w:lang w:val="en-GB"/>
-        </w:rPr>
-        <w:br/>
-      </w:r>
-      <w:r>
-        <w:rPr>
-          <w:lang w:val="en-GB"/>
-        </w:rPr>
-        <w:t>Add the additional JSON objects</w:t>
-      </w:r>
-      <w:r>
-        <w:rPr>
-          <w:b/>
-          <w:bCs/>
-          <w:lang w:val="en-GB"/>
-        </w:rPr>
-        <w:br/>
-      </w:r>
-      <w:r>
-        <w:rPr>
-          <w:lang w:val="en-GB"/>
-        </w:rPr>
-        <w:t xml:space="preserve">Copy in the </w:t>
-      </w:r>
-      <w:proofErr w:type="spellStart"/>
-      <w:r>
-        <w:rPr>
-          <w:lang w:val="en-GB"/>
-        </w:rPr>
-        <w:t>update_profile_fields</w:t>
-      </w:r>
-      <w:proofErr w:type="spellEnd"/>
-      <w:r>
-        <w:rPr>
-          <w:lang w:val="en-GB"/>
-        </w:rPr>
-        <w:t xml:space="preserve"> function</w:t>
-      </w:r>
-      <w:r>
-        <w:rPr>
-          <w:lang w:val="en-GB"/>
-        </w:rPr>
-        <w:br/>
-        <w:t xml:space="preserve">Add in the additional function calls after the </w:t>
-      </w:r>
-      <w:proofErr w:type="spellStart"/>
-      <w:r>
-        <w:rPr>
-          <w:lang w:val="en-GB"/>
-        </w:rPr>
-        <w:t>update_person</w:t>
-      </w:r>
-      <w:proofErr w:type="spellEnd"/>
-      <w:r>
-        <w:rPr>
-          <w:lang w:val="en-GB"/>
-        </w:rPr>
-        <w:t xml:space="preserve"> calls</w:t>
-      </w:r>
-      <w:r>
-        <w:rPr>
-          <w:lang w:val="en-GB"/>
-        </w:rPr>
-        <w:t xml:space="preserve"> in the person/process function</w:t>
-      </w:r>
-      <w:r>
-        <w:rPr>
-          <w:lang w:val="en-GB"/>
-        </w:rPr>
-        <w:br/>
-        <w:t xml:space="preserve">Maybe: Clean up the $message </w:t>
-      </w:r>
-    </w:p>
-    <w:p>
-      <w:pPr>
-        <w:rPr>
-          <w:b/>
-          <w:bCs/>
           <w:lang w:val="en-GB"/>
         </w:rPr>
       </w:pPr>
@@ -390,6 +403,8 @@
     <w:p>
       <w:pPr>
         <w:rPr>
+          <w:b/>
+          <w:bCs/>
           <w:lang w:val="en-GB"/>
         </w:rPr>
       </w:pPr>
@@ -397,113 +412,114 @@
         <w:rPr>
           <w:b/>
           <w:bCs/>
-          <w:lang w:val="en-GB"/>
-        </w:rPr>
-        <w:t>Future notes:</w:t>
-      </w:r>
-      <w:r>
-        <w:rPr>
-          <w:b/>
-          <w:bCs/>
-          <w:lang w:val="en-GB"/>
-        </w:rPr>
-        <w:br/>
-      </w:r>
-      <w:r>
-        <w:rPr>
-          <w:lang w:val="en-GB"/>
-        </w:rPr>
-        <w:t xml:space="preserve">Consider moving the Supervisor/Learner setup into </w:t>
-      </w:r>
-      <w:proofErr w:type="spellStart"/>
-      <w:r>
-        <w:rPr>
-          <w:lang w:val="en-GB"/>
-        </w:rPr>
-        <w:t>supervisors.php</w:t>
-      </w:r>
-      <w:proofErr w:type="spellEnd"/>
-      <w:r>
-        <w:rPr>
-          <w:lang w:val="en-GB"/>
-        </w:rPr>
-        <w:t xml:space="preserve"> or separate </w:t>
-      </w:r>
-      <w:proofErr w:type="spellStart"/>
-      <w:r>
-        <w:rPr>
-          <w:lang w:val="en-GB"/>
-        </w:rPr>
-        <w:t>php</w:t>
-      </w:r>
-      <w:proofErr w:type="spellEnd"/>
-      <w:r>
-        <w:rPr>
-          <w:lang w:val="en-GB"/>
-        </w:rPr>
-        <w:t xml:space="preserve"> file for reducing the </w:t>
-      </w:r>
-      <w:proofErr w:type="spellStart"/>
-      <w:r>
-        <w:rPr>
-          <w:lang w:val="en-GB"/>
-        </w:rPr>
-        <w:t>persons.php</w:t>
-      </w:r>
-      <w:proofErr w:type="spellEnd"/>
-      <w:r>
-        <w:rPr>
-          <w:lang w:val="en-GB"/>
-        </w:rPr>
-        <w:t xml:space="preserve"> load and ease. Future updates that break </w:t>
-      </w:r>
-      <w:proofErr w:type="spellStart"/>
-      <w:r>
-        <w:rPr>
-          <w:lang w:val="en-GB"/>
-        </w:rPr>
-        <w:t>persons.php</w:t>
-      </w:r>
-      <w:proofErr w:type="spellEnd"/>
-      <w:r>
-        <w:rPr>
-          <w:lang w:val="en-GB"/>
-        </w:rPr>
-        <w:t xml:space="preserve"> could affect other functions in the file and create large issues.</w:t>
+          <w:u w:val="single"/>
+          <w:lang w:val="en-GB"/>
+        </w:rPr>
+        <w:t>Required Live changes</w:t>
+      </w:r>
+      <w:r>
+        <w:rPr>
+          <w:b/>
+          <w:bCs/>
+          <w:u w:val="single"/>
+          <w:lang w:val="en-GB"/>
+        </w:rPr>
+        <w:t xml:space="preserve"> – AFTER Stephen has made the changes</w:t>
+      </w:r>
+      <w:r>
+        <w:rPr>
+          <w:b/>
+          <w:bCs/>
+          <w:u w:val="single"/>
+          <w:lang w:val="en-GB"/>
+        </w:rPr>
+        <w:t>:</w:t>
+      </w:r>
+      <w:r>
+        <w:rPr>
+          <w:b/>
+          <w:bCs/>
+          <w:lang w:val="en-GB"/>
+        </w:rPr>
+        <w:br/>
+      </w:r>
+      <w:r>
+        <w:rPr>
+          <w:lang w:val="en-GB"/>
+        </w:rPr>
+        <w:t>Add the additional JSON objects</w:t>
+      </w:r>
+      <w:r>
+        <w:rPr>
+          <w:b/>
+          <w:bCs/>
+          <w:lang w:val="en-GB"/>
+        </w:rPr>
+        <w:br/>
+      </w:r>
+      <w:r>
+        <w:rPr>
+          <w:lang w:val="en-GB"/>
+        </w:rPr>
+        <w:t xml:space="preserve">Copy in the </w:t>
+      </w:r>
+      <w:proofErr w:type="spellStart"/>
+      <w:r>
+        <w:rPr>
+          <w:lang w:val="en-GB"/>
+        </w:rPr>
+        <w:t>update_profile_fields</w:t>
+      </w:r>
+      <w:proofErr w:type="spellEnd"/>
+      <w:r>
+        <w:rPr>
+          <w:lang w:val="en-GB"/>
+        </w:rPr>
+        <w:t xml:space="preserve"> function</w:t>
+      </w:r>
+      <w:r>
+        <w:rPr>
+          <w:lang w:val="en-GB"/>
+        </w:rPr>
+        <w:br/>
+        <w:t xml:space="preserve">Add in the additional function calls after the </w:t>
+      </w:r>
+      <w:proofErr w:type="spellStart"/>
+      <w:r>
+        <w:rPr>
+          <w:lang w:val="en-GB"/>
+        </w:rPr>
+        <w:t>update_person</w:t>
+      </w:r>
+      <w:proofErr w:type="spellEnd"/>
+      <w:r>
+        <w:rPr>
+          <w:lang w:val="en-GB"/>
+        </w:rPr>
+        <w:t xml:space="preserve"> calls</w:t>
+      </w:r>
+      <w:r>
+        <w:rPr>
+          <w:lang w:val="en-GB"/>
+        </w:rPr>
+        <w:t xml:space="preserve"> in the person/process function</w:t>
+      </w:r>
+      <w:r>
+        <w:rPr>
+          <w:lang w:val="en-GB"/>
+        </w:rPr>
+        <w:br/>
+        <w:t xml:space="preserve">Maybe: Clean up the $message </w:t>
       </w:r>
     </w:p>
     <w:p>
       <w:pPr>
         <w:rPr>
+          <w:b/>
+          <w:bCs/>
           <w:lang w:val="en-GB"/>
         </w:rPr>
       </w:pPr>
-      <w:r>
-        <w:rPr>
-          <w:lang w:val="en-GB"/>
-        </w:rPr>
-        <w:t xml:space="preserve">Done - </w:t>
-      </w:r>
-      <w:r>
-        <w:rPr>
-          <w:lang w:val="en-GB"/>
-        </w:rPr>
-        <w:t xml:space="preserve">Add and test the function for after the </w:t>
-      </w:r>
-      <w:proofErr w:type="spellStart"/>
-      <w:r>
-        <w:rPr>
-          <w:lang w:val="en-GB"/>
-        </w:rPr>
-        <w:t>create_person</w:t>
-      </w:r>
-      <w:proofErr w:type="spellEnd"/>
-      <w:r>
-        <w:rPr>
-          <w:lang w:val="en-GB"/>
-        </w:rPr>
-        <w:t xml:space="preserve"> is called.</w:t>
-      </w:r>
     </w:p>
     <w:p>
       <w:pPr>
@@ -513,42 +529,104 @@
       </w:pPr>
       <w:r>
         <w:rPr>
-          <w:lang w:val="en-GB"/>
-        </w:rPr>
-        <w:t xml:space="preserve">Done - </w:t>
-      </w:r>
-      <w:r>
-        <w:rPr>
-          <w:lang w:val="en-GB"/>
-        </w:rPr>
-        <w:t xml:space="preserve">Find a way to destroy all </w:t>
-      </w:r>
-      <w:proofErr w:type="spellStart"/>
-      <w:r>
-        <w:rPr>
-          <w:lang w:val="en-GB"/>
-        </w:rPr>
-        <w:t>openid</w:t>
-      </w:r>
-      <w:proofErr w:type="spellEnd"/>
-      <w:r>
-        <w:rPr>
-          <w:lang w:val="en-GB"/>
-        </w:rPr>
-        <w:t xml:space="preserve"> (not connect) calls and conditions in the sync</w:t>
-      </w:r>
-    </w:p>
-    <w:p>
-      <w:pPr>
-        <w:rPr>
-          <w:lang w:val="en-GB"/>
-        </w:rPr>
-      </w:pPr>
-      <w:r>
-        <w:rPr>
-          <w:lang w:val="en-GB"/>
-        </w:rPr>
-        <w:t xml:space="preserve">Add conditions to the beginning of </w:t>
+          <w:b/>
+          <w:bCs/>
+          <w:u w:val="single"/>
+          <w:lang w:val="en-GB"/>
+        </w:rPr>
+        <w:t>Future notes:</w:t>
+      </w:r>
+      <w:r>
+        <w:rPr>
+          <w:b/>
+          <w:bCs/>
+          <w:lang w:val="en-GB"/>
+        </w:rPr>
+        <w:br/>
+      </w:r>
+      <w:r>
+        <w:rPr>
+          <w:lang w:val="en-GB"/>
+        </w:rPr>
+        <w:t xml:space="preserve">Consider moving the Supervisor/Learner setup into </w:t>
+      </w:r>
+      <w:proofErr w:type="spellStart"/>
+      <w:r>
+        <w:rPr>
+          <w:lang w:val="en-GB"/>
+        </w:rPr>
+        <w:t>supervisors.php</w:t>
+      </w:r>
+      <w:proofErr w:type="spellEnd"/>
+      <w:r>
+        <w:rPr>
+          <w:lang w:val="en-GB"/>
+        </w:rPr>
+        <w:t xml:space="preserve"> or separate </w:t>
+      </w:r>
+      <w:proofErr w:type="spellStart"/>
+      <w:r>
+        <w:rPr>
+          <w:lang w:val="en-GB"/>
+        </w:rPr>
+        <w:t>php</w:t>
+      </w:r>
+      <w:proofErr w:type="spellEnd"/>
+      <w:r>
+        <w:rPr>
+          <w:lang w:val="en-GB"/>
+        </w:rPr>
+        <w:t xml:space="preserve"> file for reducing the </w:t>
+      </w:r>
+      <w:proofErr w:type="spellStart"/>
+      <w:r>
+        <w:rPr>
+          <w:lang w:val="en-GB"/>
+        </w:rPr>
+        <w:t>persons.php</w:t>
+      </w:r>
+      <w:proofErr w:type="spellEnd"/>
+      <w:r>
+        <w:rPr>
+          <w:lang w:val="en-GB"/>
+        </w:rPr>
+        <w:t xml:space="preserve"> load and ease. Future updates that break </w:t>
+      </w:r>
+      <w:proofErr w:type="spellStart"/>
+      <w:r>
+        <w:rPr>
+          <w:lang w:val="en-GB"/>
+        </w:rPr>
+        <w:t>persons.php</w:t>
+      </w:r>
+      <w:proofErr w:type="spellEnd"/>
+      <w:r>
+        <w:rPr>
+          <w:lang w:val="en-GB"/>
+        </w:rPr>
+        <w:t xml:space="preserve"> could affect other functions in the file and create large </w:t>
+      </w:r>
+      <w:proofErr w:type="spellStart"/>
+      <w:proofErr w:type="gramStart"/>
+      <w:r>
+        <w:rPr>
+          <w:lang w:val="en-GB"/>
+        </w:rPr>
+        <w:t>issues.</w:t>
+      </w:r>
+      <w:r>
+        <w:rPr>
+          <w:lang w:val="en-GB"/>
+        </w:rPr>
+        <w:t>Add</w:t>
+      </w:r>
+      <w:proofErr w:type="spellEnd"/>
+      <w:proofErr w:type="gramEnd"/>
+      <w:r>
+        <w:rPr>
+          <w:lang w:val="en-GB"/>
+        </w:rPr>
+        <w:t xml:space="preserve"> conditions to the beginning of </w:t>
       </w:r>
       <w:proofErr w:type="spellStart"/>
       <w:r>
@@ -564,111 +642,6 @@
         </w:rPr>
         <w:t xml:space="preserve"> to ensure no object is invalid or will cause errors (or at worst DB corruption).</w:t>
       </w:r>
-    </w:p>
-    <w:p>
-      <w:pPr>
-        <w:rPr>
-          <w:lang w:val="en-GB"/>
-        </w:rPr>
-      </w:pPr>
-      <w:r>
-        <w:rPr>
-          <w:lang w:val="en-GB"/>
-        </w:rPr>
-        <w:t xml:space="preserve">Add a condition at the start of profile fields to get </w:t>
-      </w:r>
-      <w:proofErr w:type="spellStart"/>
-      <w:r>
-        <w:rPr>
-          <w:lang w:val="en-GB"/>
-        </w:rPr>
-        <w:t>fieldid</w:t>
-      </w:r>
-      <w:proofErr w:type="spellEnd"/>
-      <w:r>
-        <w:rPr>
-          <w:lang w:val="en-GB"/>
-        </w:rPr>
-        <w:t xml:space="preserve"> instead of using a set value, this should prevent any random changes cause by DB refreshing or future updates.</w:t>
-      </w:r>
-    </w:p>
-    <w:p>
-      <w:pPr>
-        <w:rPr>
-          <w:lang w:val="en-GB"/>
-        </w:rPr>
-      </w:pPr>
-      <w:r>
-        <w:rPr>
-          <w:lang w:val="en-GB"/>
-        </w:rPr>
-        <w:t xml:space="preserve">Done - </w:t>
-      </w:r>
-      <w:r>
-        <w:rPr>
-          <w:lang w:val="en-GB"/>
-        </w:rPr>
-        <w:t xml:space="preserve">Add a LOT MORE emails to </w:t>
-      </w:r>
-      <w:proofErr w:type="spellStart"/>
-      <w:r>
-        <w:rPr>
-          <w:lang w:val="en-GB"/>
-        </w:rPr>
-        <w:t>elearning</w:t>
-      </w:r>
-      <w:proofErr w:type="spellEnd"/>
-      <w:r>
-        <w:rPr>
-          <w:lang w:val="en-GB"/>
-        </w:rPr>
-        <w:t xml:space="preserve"> for errors with more specifics.</w:t>
-      </w:r>
-    </w:p>
-    <w:p>
-      <w:pPr>
-        <w:rPr>
-          <w:lang w:val="en-GB"/>
-        </w:rPr>
-      </w:pPr>
-      <w:r>
-        <w:rPr>
-          <w:lang w:val="en-GB"/>
-        </w:rPr>
-        <w:t>Done</w:t>
-      </w:r>
-      <w:r>
-        <w:rPr>
-          <w:lang w:val="en-GB"/>
-        </w:rPr>
-        <w:t xml:space="preserve"> </w:t>
-      </w:r>
-      <w:r>
-        <w:rPr>
-          <w:lang w:val="en-GB"/>
-        </w:rPr>
-        <w:t xml:space="preserve">- </w:t>
-      </w:r>
-      <w:r>
-        <w:rPr>
-          <w:lang w:val="en-GB"/>
-        </w:rPr>
-        <w:t xml:space="preserve">Add in a clause for invalid </w:t>
-      </w:r>
-      <w:proofErr w:type="spellStart"/>
-      <w:r>
-        <w:rPr>
-          <w:lang w:val="en-GB"/>
-        </w:rPr>
-        <w:t>totaraassessorgrou</w:t>
-      </w:r>
-      <w:r>
-        <w:rPr>
-          <w:lang w:val="en-GB"/>
-        </w:rPr>
-        <w:t>p</w:t>
-      </w:r>
-      <w:proofErr w:type="spellEnd"/>
     </w:p>
     <w:sectPr>
       <w:pgSz w:w="11906" w:h="16838"/>

</xml_diff>